<commit_message>
Updated cover sheet's title
</commit_message>
<xml_diff>
--- a/project2Folder/CoverPage/CoverSheetForProject3.docx
+++ b/project2Folder/CoverPage/CoverSheetForProject3.docx
@@ -53,7 +53,14 @@
           <w:sz w:val="24"/>
           <w:szCs w:val="24"/>
         </w:rPr>
-        <w:t>18 February 2015</w:t>
+        <w:t>4 March</w:t>
+      </w:r>
+      <w:r>
+        <w:rPr>
+          <w:sz w:val="24"/>
+          <w:szCs w:val="24"/>
+        </w:rPr>
+        <w:t xml:space="preserve"> 2015</w:t>
       </w:r>
     </w:p>
     <w:p>
@@ -73,7 +80,7 @@
           <w:szCs w:val="32"/>
           <w:u w:val="single"/>
         </w:rPr>
-        <w:t>Cover Sheet for Project 2</w:t>
+        <w:t>Cover Sheet for Project 3</w:t>
       </w:r>
     </w:p>
     <w:tbl>

</xml_diff>

<commit_message>
added csv files to project, addes some error checking
</commit_message>
<xml_diff>
--- a/project2Folder/CoverPage/CoverSheetForProject3.docx
+++ b/project2Folder/CoverPage/CoverSheetForProject3.docx
@@ -80,6 +80,425 @@
           <w:szCs w:val="32"/>
           <w:u w:val="single"/>
         </w:rPr>
+        <w:t>Cover Sheet for Project 2</w:t>
+      </w:r>
+    </w:p>
+    <w:tbl>
+      <w:tblPr>
+        <w:tblStyle w:val="TableGrid"/>
+        <w:tblW w:w="0" w:type="auto"/>
+        <w:tblLook w:val="04A0" w:firstRow="1" w:lastRow="0" w:firstColumn="1" w:lastColumn="0" w:noHBand="0" w:noVBand="1"/>
+      </w:tblPr>
+      <w:tblGrid>
+        <w:gridCol w:w="4675"/>
+        <w:gridCol w:w="4675"/>
+      </w:tblGrid>
+      <w:tr>
+        <w:tc>
+          <w:tcPr>
+            <w:tcW w:w="4675" w:type="dxa"/>
+          </w:tcPr>
+          <w:p>
+            <w:pPr>
+              <w:rPr>
+                <w:sz w:val="24"/>
+                <w:szCs w:val="24"/>
+              </w:rPr>
+            </w:pPr>
+            <w:r>
+              <w:rPr>
+                <w:sz w:val="24"/>
+                <w:szCs w:val="24"/>
+              </w:rPr>
+              <w:t>Name</w:t>
+            </w:r>
+          </w:p>
+        </w:tc>
+        <w:tc>
+          <w:tcPr>
+            <w:tcW w:w="4675" w:type="dxa"/>
+          </w:tcPr>
+          <w:p>
+            <w:pPr>
+              <w:rPr>
+                <w:sz w:val="24"/>
+                <w:szCs w:val="24"/>
+              </w:rPr>
+            </w:pPr>
+            <w:r>
+              <w:rPr>
+                <w:sz w:val="24"/>
+                <w:szCs w:val="24"/>
+              </w:rPr>
+              <w:t>Parts of the project</w:t>
+            </w:r>
+          </w:p>
+        </w:tc>
+      </w:tr>
+      <w:tr>
+        <w:tc>
+          <w:tcPr>
+            <w:tcW w:w="4675" w:type="dxa"/>
+          </w:tcPr>
+          <w:p>
+            <w:pPr>
+              <w:rPr>
+                <w:sz w:val="24"/>
+                <w:szCs w:val="24"/>
+              </w:rPr>
+            </w:pPr>
+            <w:r>
+              <w:rPr>
+                <w:sz w:val="24"/>
+                <w:szCs w:val="24"/>
+              </w:rPr>
+              <w:t>David McKnight</w:t>
+            </w:r>
+          </w:p>
+          <w:p>
+            <w:pPr>
+              <w:rPr>
+                <w:sz w:val="24"/>
+                <w:szCs w:val="24"/>
+              </w:rPr>
+            </w:pPr>
+            <w:r>
+              <w:rPr>
+                <w:sz w:val="24"/>
+                <w:szCs w:val="24"/>
+              </w:rPr>
+              <w:t>113083023</w:t>
+            </w:r>
+          </w:p>
+        </w:tc>
+        <w:tc>
+          <w:tcPr>
+            <w:tcW w:w="4675" w:type="dxa"/>
+          </w:tcPr>
+          <w:p>
+            <w:pPr>
+              <w:rPr>
+                <w:sz w:val="24"/>
+                <w:szCs w:val="24"/>
+              </w:rPr>
+            </w:pPr>
+            <w:r>
+              <w:rPr>
+                <w:sz w:val="24"/>
+                <w:szCs w:val="24"/>
+              </w:rPr>
+              <w:t xml:space="preserve">Person, </w:t>
+            </w:r>
+            <w:proofErr w:type="spellStart"/>
+            <w:r>
+              <w:rPr>
+                <w:sz w:val="24"/>
+                <w:szCs w:val="24"/>
+              </w:rPr>
+              <w:t>PersonList</w:t>
+            </w:r>
+            <w:proofErr w:type="spellEnd"/>
+            <w:r>
+              <w:rPr>
+                <w:sz w:val="24"/>
+                <w:szCs w:val="24"/>
+              </w:rPr>
+              <w:t xml:space="preserve">, </w:t>
+            </w:r>
+            <w:proofErr w:type="spellStart"/>
+            <w:r>
+              <w:rPr>
+                <w:sz w:val="24"/>
+                <w:szCs w:val="24"/>
+              </w:rPr>
+              <w:t>CompareBirthDate</w:t>
+            </w:r>
+            <w:proofErr w:type="spellEnd"/>
+            <w:r>
+              <w:rPr>
+                <w:sz w:val="24"/>
+                <w:szCs w:val="24"/>
+              </w:rPr>
+              <w:t xml:space="preserve">, </w:t>
+            </w:r>
+            <w:proofErr w:type="spellStart"/>
+            <w:r>
+              <w:rPr>
+                <w:sz w:val="24"/>
+                <w:szCs w:val="24"/>
+              </w:rPr>
+              <w:t>CompareFirstName</w:t>
+            </w:r>
+            <w:proofErr w:type="spellEnd"/>
+            <w:r>
+              <w:rPr>
+                <w:sz w:val="24"/>
+                <w:szCs w:val="24"/>
+              </w:rPr>
+              <w:t xml:space="preserve">, </w:t>
+            </w:r>
+            <w:proofErr w:type="spellStart"/>
+            <w:r>
+              <w:rPr>
+                <w:sz w:val="24"/>
+                <w:szCs w:val="24"/>
+              </w:rPr>
+              <w:t>CompareLastName</w:t>
+            </w:r>
+            <w:proofErr w:type="spellEnd"/>
+            <w:r>
+              <w:rPr>
+                <w:sz w:val="24"/>
+                <w:szCs w:val="24"/>
+              </w:rPr>
+              <w:t xml:space="preserve">, </w:t>
+            </w:r>
+            <w:proofErr w:type="spellStart"/>
+            <w:r>
+              <w:rPr>
+                <w:sz w:val="24"/>
+                <w:szCs w:val="24"/>
+              </w:rPr>
+              <w:t>CompareMiddleNames</w:t>
+            </w:r>
+            <w:proofErr w:type="spellEnd"/>
+            <w:r>
+              <w:rPr>
+                <w:sz w:val="24"/>
+                <w:szCs w:val="24"/>
+              </w:rPr>
+              <w:t xml:space="preserve">, </w:t>
+            </w:r>
+            <w:r>
+              <w:rPr>
+                <w:sz w:val="24"/>
+                <w:szCs w:val="24"/>
+              </w:rPr>
+              <w:t>UML</w:t>
+            </w:r>
+            <w:r>
+              <w:rPr>
+                <w:sz w:val="24"/>
+                <w:szCs w:val="24"/>
+              </w:rPr>
+              <w:t xml:space="preserve">, </w:t>
+            </w:r>
+            <w:proofErr w:type="spellStart"/>
+            <w:r>
+              <w:rPr>
+                <w:sz w:val="24"/>
+                <w:szCs w:val="24"/>
+              </w:rPr>
+              <w:t>CustomBufferedReader</w:t>
+            </w:r>
+            <w:proofErr w:type="spellEnd"/>
+            <w:r>
+              <w:rPr>
+                <w:sz w:val="24"/>
+                <w:szCs w:val="24"/>
+              </w:rPr>
+              <w:t xml:space="preserve">, </w:t>
+            </w:r>
+            <w:r>
+              <w:rPr>
+                <w:sz w:val="24"/>
+                <w:szCs w:val="24"/>
+              </w:rPr>
+              <w:t xml:space="preserve">Team, </w:t>
+            </w:r>
+            <w:proofErr w:type="spellStart"/>
+            <w:r>
+              <w:rPr>
+                <w:sz w:val="24"/>
+                <w:szCs w:val="24"/>
+              </w:rPr>
+              <w:t>TeamLinkedHashMap</w:t>
+            </w:r>
+            <w:proofErr w:type="spellEnd"/>
+            <w:r>
+              <w:rPr>
+                <w:sz w:val="24"/>
+                <w:szCs w:val="24"/>
+              </w:rPr>
+              <w:t xml:space="preserve">, </w:t>
+            </w:r>
+            <w:r>
+              <w:rPr>
+                <w:sz w:val="24"/>
+                <w:szCs w:val="24"/>
+              </w:rPr>
+              <w:t xml:space="preserve">parts of </w:t>
+            </w:r>
+            <w:proofErr w:type="spellStart"/>
+            <w:r>
+              <w:rPr>
+                <w:sz w:val="24"/>
+                <w:szCs w:val="24"/>
+              </w:rPr>
+              <w:t>PeoplAce</w:t>
+            </w:r>
+            <w:proofErr w:type="spellEnd"/>
+          </w:p>
+        </w:tc>
+      </w:tr>
+      <w:tr>
+        <w:tc>
+          <w:tcPr>
+            <w:tcW w:w="4675" w:type="dxa"/>
+          </w:tcPr>
+          <w:p>
+            <w:pPr>
+              <w:rPr>
+                <w:sz w:val="24"/>
+                <w:szCs w:val="24"/>
+              </w:rPr>
+            </w:pPr>
+            <w:r>
+              <w:rPr>
+                <w:sz w:val="24"/>
+                <w:szCs w:val="24"/>
+              </w:rPr>
+              <w:t>Yousef Hasan</w:t>
+            </w:r>
+          </w:p>
+        </w:tc>
+        <w:tc>
+          <w:tcPr>
+            <w:tcW w:w="4675" w:type="dxa"/>
+          </w:tcPr>
+          <w:p>
+            <w:pPr>
+              <w:rPr>
+                <w:sz w:val="24"/>
+                <w:szCs w:val="24"/>
+              </w:rPr>
+            </w:pPr>
+            <w:r>
+              <w:rPr>
+                <w:sz w:val="24"/>
+                <w:szCs w:val="24"/>
+              </w:rPr>
+              <w:t>City, nouns/verbs/adjectives</w:t>
+            </w:r>
+            <w:r>
+              <w:rPr>
+                <w:sz w:val="24"/>
+                <w:szCs w:val="24"/>
+              </w:rPr>
+              <w:t xml:space="preserve">, parts of </w:t>
+            </w:r>
+            <w:proofErr w:type="spellStart"/>
+            <w:r>
+              <w:rPr>
+                <w:sz w:val="24"/>
+                <w:szCs w:val="24"/>
+              </w:rPr>
+              <w:t>PeoplAce</w:t>
+            </w:r>
+            <w:proofErr w:type="spellEnd"/>
+            <w:r>
+              <w:rPr>
+                <w:sz w:val="24"/>
+                <w:szCs w:val="24"/>
+              </w:rPr>
+              <w:t xml:space="preserve"> </w:t>
+            </w:r>
+          </w:p>
+        </w:tc>
+      </w:tr>
+      <w:tr>
+        <w:tc>
+          <w:tcPr>
+            <w:tcW w:w="4675" w:type="dxa"/>
+          </w:tcPr>
+          <w:p>
+            <w:pPr>
+              <w:rPr>
+                <w:sz w:val="24"/>
+                <w:szCs w:val="24"/>
+              </w:rPr>
+            </w:pPr>
+            <w:r>
+              <w:rPr>
+                <w:sz w:val="24"/>
+                <w:szCs w:val="24"/>
+              </w:rPr>
+              <w:t xml:space="preserve">Tyler </w:t>
+            </w:r>
+            <w:proofErr w:type="spellStart"/>
+            <w:r>
+              <w:rPr>
+                <w:sz w:val="24"/>
+                <w:szCs w:val="24"/>
+              </w:rPr>
+              <w:t>Reisman</w:t>
+            </w:r>
+            <w:proofErr w:type="spellEnd"/>
+          </w:p>
+        </w:tc>
+        <w:tc>
+          <w:tcPr>
+            <w:tcW w:w="4675" w:type="dxa"/>
+          </w:tcPr>
+          <w:p>
+            <w:pPr>
+              <w:rPr>
+                <w:sz w:val="24"/>
+                <w:szCs w:val="24"/>
+              </w:rPr>
+            </w:pPr>
+            <w:r>
+              <w:rPr>
+                <w:sz w:val="24"/>
+                <w:szCs w:val="24"/>
+              </w:rPr>
+              <w:t>State, Country</w:t>
+            </w:r>
+            <w:r>
+              <w:rPr>
+                <w:sz w:val="24"/>
+                <w:szCs w:val="24"/>
+              </w:rPr>
+              <w:t xml:space="preserve">, parts of </w:t>
+            </w:r>
+            <w:proofErr w:type="spellStart"/>
+            <w:r>
+              <w:rPr>
+                <w:sz w:val="24"/>
+                <w:szCs w:val="24"/>
+              </w:rPr>
+              <w:t>PeoplAce</w:t>
+            </w:r>
+            <w:proofErr w:type="spellEnd"/>
+          </w:p>
+        </w:tc>
+      </w:tr>
+    </w:tbl>
+    <w:p>
+      <w:pPr>
+        <w:rPr>
+          <w:sz w:val="24"/>
+          <w:szCs w:val="24"/>
+        </w:rPr>
+      </w:pPr>
+    </w:p>
+    <w:p>
+      <w:pPr>
+        <w:jc w:val="center"/>
+        <w:rPr>
+          <w:b/>
+          <w:sz w:val="32"/>
+          <w:szCs w:val="32"/>
+          <w:u w:val="single"/>
+        </w:rPr>
+      </w:pPr>
+      <w:r>
+        <w:rPr>
+          <w:b/>
+          <w:sz w:val="32"/>
+          <w:szCs w:val="32"/>
+          <w:u w:val="single"/>
+        </w:rPr>
         <w:t>Cover Sheet for Project 3</w:t>
       </w:r>
     </w:p>
@@ -187,15 +606,15 @@
                 <w:sz w:val="24"/>
                 <w:szCs w:val="24"/>
               </w:rPr>
-              <w:t xml:space="preserve">Person, </w:t>
-            </w:r>
-            <w:proofErr w:type="spellStart"/>
-            <w:r>
-              <w:rPr>
-                <w:sz w:val="24"/>
-                <w:szCs w:val="24"/>
-              </w:rPr>
-              <w:t>PersonList</w:t>
+              <w:t xml:space="preserve">Pie, Sector, Team, </w:t>
+            </w:r>
+            <w:proofErr w:type="spellStart"/>
+            <w:r>
+              <w:rPr>
+                <w:sz w:val="24"/>
+                <w:szCs w:val="24"/>
+              </w:rPr>
+              <w:t>Country.addTeam</w:t>
             </w:r>
             <w:proofErr w:type="spellEnd"/>
             <w:r>
@@ -211,7 +630,7 @@
                 <w:sz w:val="24"/>
                 <w:szCs w:val="24"/>
               </w:rPr>
-              <w:t>CompareBirthDate</w:t>
+              <w:t>Country.addTeams</w:t>
             </w:r>
             <w:proofErr w:type="spellEnd"/>
             <w:r>
@@ -221,123 +640,6 @@
               </w:rPr>
               <w:t xml:space="preserve">, </w:t>
             </w:r>
-            <w:proofErr w:type="spellStart"/>
-            <w:r>
-              <w:rPr>
-                <w:sz w:val="24"/>
-                <w:szCs w:val="24"/>
-              </w:rPr>
-              <w:t>CompareFirstName</w:t>
-            </w:r>
-            <w:proofErr w:type="spellEnd"/>
-            <w:r>
-              <w:rPr>
-                <w:sz w:val="24"/>
-                <w:szCs w:val="24"/>
-              </w:rPr>
-              <w:t xml:space="preserve">, </w:t>
-            </w:r>
-            <w:proofErr w:type="spellStart"/>
-            <w:r>
-              <w:rPr>
-                <w:sz w:val="24"/>
-                <w:szCs w:val="24"/>
-              </w:rPr>
-              <w:t>CompareLastName</w:t>
-            </w:r>
-            <w:proofErr w:type="spellEnd"/>
-            <w:r>
-              <w:rPr>
-                <w:sz w:val="24"/>
-                <w:szCs w:val="24"/>
-              </w:rPr>
-              <w:t xml:space="preserve">, </w:t>
-            </w:r>
-            <w:proofErr w:type="spellStart"/>
-            <w:r>
-              <w:rPr>
-                <w:sz w:val="24"/>
-                <w:szCs w:val="24"/>
-              </w:rPr>
-              <w:t>CompareMiddleNames</w:t>
-            </w:r>
-            <w:proofErr w:type="spellEnd"/>
-            <w:r>
-              <w:rPr>
-                <w:sz w:val="24"/>
-                <w:szCs w:val="24"/>
-              </w:rPr>
-              <w:t xml:space="preserve">, </w:t>
-            </w:r>
-            <w:r>
-              <w:rPr>
-                <w:sz w:val="24"/>
-                <w:szCs w:val="24"/>
-              </w:rPr>
-              <w:t>UML</w:t>
-            </w:r>
-            <w:r>
-              <w:rPr>
-                <w:sz w:val="24"/>
-                <w:szCs w:val="24"/>
-              </w:rPr>
-              <w:t xml:space="preserve">, </w:t>
-            </w:r>
-            <w:proofErr w:type="spellStart"/>
-            <w:r>
-              <w:rPr>
-                <w:sz w:val="24"/>
-                <w:szCs w:val="24"/>
-              </w:rPr>
-              <w:t>CustomBufferedReader</w:t>
-            </w:r>
-            <w:proofErr w:type="spellEnd"/>
-            <w:r>
-              <w:rPr>
-                <w:sz w:val="24"/>
-                <w:szCs w:val="24"/>
-              </w:rPr>
-              <w:t xml:space="preserve">, </w:t>
-            </w:r>
-            <w:r>
-              <w:rPr>
-                <w:sz w:val="24"/>
-                <w:szCs w:val="24"/>
-              </w:rPr>
-              <w:t xml:space="preserve">Team, </w:t>
-            </w:r>
-            <w:proofErr w:type="spellStart"/>
-            <w:r>
-              <w:rPr>
-                <w:sz w:val="24"/>
-                <w:szCs w:val="24"/>
-              </w:rPr>
-              <w:t>TeamLinkedHashMap</w:t>
-            </w:r>
-            <w:proofErr w:type="spellEnd"/>
-            <w:r>
-              <w:rPr>
-                <w:sz w:val="24"/>
-                <w:szCs w:val="24"/>
-              </w:rPr>
-              <w:t xml:space="preserve">, </w:t>
-            </w:r>
-            <w:r>
-              <w:rPr>
-                <w:sz w:val="24"/>
-                <w:szCs w:val="24"/>
-              </w:rPr>
-              <w:t xml:space="preserve">parts of </w:t>
-            </w:r>
-            <w:proofErr w:type="spellStart"/>
-            <w:r>
-              <w:rPr>
-                <w:sz w:val="24"/>
-                <w:szCs w:val="24"/>
-              </w:rPr>
-              <w:t>PeoplAce</w:t>
-            </w:r>
-            <w:proofErr w:type="spellEnd"/>
           </w:p>
         </w:tc>
       </w:tr>
@@ -378,14 +680,7 @@
                 <w:sz w:val="24"/>
                 <w:szCs w:val="24"/>
               </w:rPr>
-              <w:t>City, nouns/verbs/adjectives</w:t>
-            </w:r>
-            <w:r>
-              <w:rPr>
-                <w:sz w:val="24"/>
-                <w:szCs w:val="24"/>
-              </w:rPr>
-              <w:t xml:space="preserve">, parts of </w:t>
+              <w:t xml:space="preserve">City, nouns/verbs/adjectives, parts of </w:t>
             </w:r>
             <w:proofErr w:type="spellStart"/>
             <w:r>
@@ -452,14 +747,7 @@
                 <w:sz w:val="24"/>
                 <w:szCs w:val="24"/>
               </w:rPr>
-              <w:t>State, Country</w:t>
-            </w:r>
-            <w:r>
-              <w:rPr>
-                <w:sz w:val="24"/>
-                <w:szCs w:val="24"/>
-              </w:rPr>
-              <w:t xml:space="preserve">, parts of </w:t>
+              <w:t xml:space="preserve">State, Country, parts of </w:t>
             </w:r>
             <w:proofErr w:type="spellStart"/>
             <w:r>
@@ -476,19 +764,11 @@
     </w:tbl>
     <w:p>
       <w:pPr>
+        <w:jc w:val="center"/>
         <w:rPr>
+          <w:b/>
           <w:sz w:val="24"/>
           <w:szCs w:val="24"/>
-        </w:rPr>
-      </w:pPr>
-    </w:p>
-    <w:p>
-      <w:pPr>
-        <w:rPr>
-          <w:b/>
-          <w:sz w:val="32"/>
-          <w:szCs w:val="32"/>
-          <w:u w:val="single"/>
         </w:rPr>
       </w:pPr>
     </w:p>

</xml_diff>